<commit_message>
updated word tsaks file
</commit_message>
<xml_diff>
--- a/HW2_tasks.docx
+++ b/HW2_tasks.docx
@@ -10,6 +10,7 @@
           <w:rFonts w:ascii="Times New Roman" w:hAnsi="Times New Roman" w:cs="David"/>
           <w:sz w:val="24"/>
           <w:szCs w:val="24"/>
+          <w:rtl/>
         </w:rPr>
       </w:pPr>
     </w:p>
@@ -35,6 +36,108 @@
           <w:szCs w:val="24"/>
           <w:rtl/>
         </w:rPr>
+        <w:t xml:space="preserve">לעשות </w:t>
+      </w:r>
+      <w:r>
+        <w:rPr>
+          <w:rFonts w:ascii="Times New Roman" w:hAnsi="Times New Roman" w:cs="David" w:hint="cs"/>
+          <w:sz w:val="24"/>
+          <w:szCs w:val="24"/>
+        </w:rPr>
+        <w:t>DIFFMERGE</w:t>
+      </w:r>
+      <w:r>
+        <w:rPr>
+          <w:rFonts w:ascii="Times New Roman" w:hAnsi="Times New Roman" w:cs="David" w:hint="cs"/>
+          <w:sz w:val="24"/>
+          <w:szCs w:val="24"/>
+          <w:rtl/>
+        </w:rPr>
+        <w:t xml:space="preserve"> מול הקוד של עדן</w:t>
+      </w:r>
+    </w:p>
+    <w:p>
+      <w:pPr>
+        <w:pStyle w:val="ListParagraph"/>
+        <w:numPr>
+          <w:ilvl w:val="0"/>
+          <w:numId w:val="1"/>
+        </w:numPr>
+        <w:bidi/>
+        <w:spacing w:after="0" w:line="360" w:lineRule="auto"/>
+        <w:rPr>
+          <w:rFonts w:ascii="Times New Roman" w:hAnsi="Times New Roman" w:cs="David"/>
+          <w:sz w:val="24"/>
+          <w:szCs w:val="24"/>
+        </w:rPr>
+      </w:pPr>
+      <w:r>
+        <w:rPr>
+          <w:rFonts w:ascii="Times New Roman" w:hAnsi="Times New Roman" w:cs="David" w:hint="cs"/>
+          <w:sz w:val="24"/>
+          <w:szCs w:val="24"/>
+          <w:rtl/>
+        </w:rPr>
+        <w:t>לנסות להריץ את הקוד של עדן במקום שלנו ולראות אם עובד בכלל</w:t>
+      </w:r>
+    </w:p>
+    <w:p>
+      <w:pPr>
+        <w:bidi/>
+        <w:spacing w:after="0" w:line="360" w:lineRule="auto"/>
+        <w:rPr>
+          <w:rFonts w:ascii="Times New Roman" w:hAnsi="Times New Roman" w:cs="David"/>
+          <w:sz w:val="24"/>
+          <w:szCs w:val="24"/>
+          <w:rtl/>
+        </w:rPr>
+      </w:pPr>
+    </w:p>
+    <w:p>
+      <w:pPr>
+        <w:bidi/>
+        <w:spacing w:after="0" w:line="360" w:lineRule="auto"/>
+        <w:rPr>
+          <w:rFonts w:ascii="Times New Roman" w:hAnsi="Times New Roman" w:cs="David"/>
+          <w:sz w:val="24"/>
+          <w:szCs w:val="24"/>
+          <w:rtl/>
+        </w:rPr>
+      </w:pPr>
+    </w:p>
+    <w:p>
+      <w:pPr>
+        <w:bidi/>
+        <w:spacing w:after="0" w:line="360" w:lineRule="auto"/>
+        <w:rPr>
+          <w:rFonts w:ascii="Times New Roman" w:hAnsi="Times New Roman" w:cs="David"/>
+          <w:sz w:val="24"/>
+          <w:szCs w:val="24"/>
+        </w:rPr>
+      </w:pPr>
+    </w:p>
+    <w:p>
+      <w:pPr>
+        <w:pStyle w:val="ListParagraph"/>
+        <w:numPr>
+          <w:ilvl w:val="0"/>
+          <w:numId w:val="1"/>
+        </w:numPr>
+        <w:bidi/>
+        <w:spacing w:after="0" w:line="360" w:lineRule="auto"/>
+        <w:rPr>
+          <w:rFonts w:ascii="Times New Roman" w:hAnsi="Times New Roman" w:cs="David"/>
+          <w:sz w:val="24"/>
+          <w:szCs w:val="24"/>
+        </w:rPr>
+      </w:pPr>
+      <w:r>
+        <w:rPr>
+          <w:rFonts w:ascii="Times New Roman" w:hAnsi="Times New Roman" w:cs="David" w:hint="cs"/>
+          <w:sz w:val="24"/>
+          <w:szCs w:val="24"/>
+          <w:rtl/>
+        </w:rPr>
         <w:t>משימות</w:t>
       </w:r>
     </w:p>
@@ -717,7 +820,6 @@
           <w:szCs w:val="24"/>
           <w:rtl/>
         </w:rPr>
-        <w:lastRenderedPageBreak/>
         <w:t>רעיונות קונספטואליים-</w:t>
       </w:r>
     </w:p>

</xml_diff>

<commit_message>
WORKING version - passing test_weight from facebook
</commit_message>
<xml_diff>
--- a/HW2_tasks.docx
+++ b/HW2_tasks.docx
@@ -10,7 +10,6 @@
           <w:rFonts w:ascii="Times New Roman" w:hAnsi="Times New Roman" w:cs="David"/>
           <w:sz w:val="24"/>
           <w:szCs w:val="24"/>
-          <w:rtl/>
         </w:rPr>
       </w:pPr>
     </w:p>
@@ -36,108 +35,6 @@
           <w:szCs w:val="24"/>
           <w:rtl/>
         </w:rPr>
-        <w:t xml:space="preserve">לעשות </w:t>
-      </w:r>
-      <w:r>
-        <w:rPr>
-          <w:rFonts w:ascii="Times New Roman" w:hAnsi="Times New Roman" w:cs="David" w:hint="cs"/>
-          <w:sz w:val="24"/>
-          <w:szCs w:val="24"/>
-        </w:rPr>
-        <w:t>DIFFMERGE</w:t>
-      </w:r>
-      <w:r>
-        <w:rPr>
-          <w:rFonts w:ascii="Times New Roman" w:hAnsi="Times New Roman" w:cs="David" w:hint="cs"/>
-          <w:sz w:val="24"/>
-          <w:szCs w:val="24"/>
-          <w:rtl/>
-        </w:rPr>
-        <w:t xml:space="preserve"> מול הקוד של עדן</w:t>
-      </w:r>
-    </w:p>
-    <w:p>
-      <w:pPr>
-        <w:pStyle w:val="ListParagraph"/>
-        <w:numPr>
-          <w:ilvl w:val="0"/>
-          <w:numId w:val="1"/>
-        </w:numPr>
-        <w:bidi/>
-        <w:spacing w:after="0" w:line="360" w:lineRule="auto"/>
-        <w:rPr>
-          <w:rFonts w:ascii="Times New Roman" w:hAnsi="Times New Roman" w:cs="David"/>
-          <w:sz w:val="24"/>
-          <w:szCs w:val="24"/>
-        </w:rPr>
-      </w:pPr>
-      <w:r>
-        <w:rPr>
-          <w:rFonts w:ascii="Times New Roman" w:hAnsi="Times New Roman" w:cs="David" w:hint="cs"/>
-          <w:sz w:val="24"/>
-          <w:szCs w:val="24"/>
-          <w:rtl/>
-        </w:rPr>
-        <w:t>לנסות להריץ את הקוד של עדן במקום שלנו ולראות אם עובד בכלל</w:t>
-      </w:r>
-    </w:p>
-    <w:p>
-      <w:pPr>
-        <w:bidi/>
-        <w:spacing w:after="0" w:line="360" w:lineRule="auto"/>
-        <w:rPr>
-          <w:rFonts w:ascii="Times New Roman" w:hAnsi="Times New Roman" w:cs="David"/>
-          <w:sz w:val="24"/>
-          <w:szCs w:val="24"/>
-          <w:rtl/>
-        </w:rPr>
-      </w:pPr>
-    </w:p>
-    <w:p>
-      <w:pPr>
-        <w:bidi/>
-        <w:spacing w:after="0" w:line="360" w:lineRule="auto"/>
-        <w:rPr>
-          <w:rFonts w:ascii="Times New Roman" w:hAnsi="Times New Roman" w:cs="David"/>
-          <w:sz w:val="24"/>
-          <w:szCs w:val="24"/>
-          <w:rtl/>
-        </w:rPr>
-      </w:pPr>
-    </w:p>
-    <w:p>
-      <w:pPr>
-        <w:bidi/>
-        <w:spacing w:after="0" w:line="360" w:lineRule="auto"/>
-        <w:rPr>
-          <w:rFonts w:ascii="Times New Roman" w:hAnsi="Times New Roman" w:cs="David"/>
-          <w:sz w:val="24"/>
-          <w:szCs w:val="24"/>
-        </w:rPr>
-      </w:pPr>
-    </w:p>
-    <w:p>
-      <w:pPr>
-        <w:pStyle w:val="ListParagraph"/>
-        <w:numPr>
-          <w:ilvl w:val="0"/>
-          <w:numId w:val="1"/>
-        </w:numPr>
-        <w:bidi/>
-        <w:spacing w:after="0" w:line="360" w:lineRule="auto"/>
-        <w:rPr>
-          <w:rFonts w:ascii="Times New Roman" w:hAnsi="Times New Roman" w:cs="David"/>
-          <w:sz w:val="24"/>
-          <w:szCs w:val="24"/>
-        </w:rPr>
-      </w:pPr>
-      <w:r>
-        <w:rPr>
-          <w:rFonts w:ascii="Times New Roman" w:hAnsi="Times New Roman" w:cs="David" w:hint="cs"/>
-          <w:sz w:val="24"/>
-          <w:szCs w:val="24"/>
-          <w:rtl/>
-        </w:rPr>
         <w:t>משימות</w:t>
       </w:r>
     </w:p>
@@ -291,6 +188,70 @@
           <w:rtl/>
         </w:rPr>
         <w:t>טסטים</w:t>
+      </w:r>
+    </w:p>
+    <w:p>
+      <w:pPr>
+        <w:pStyle w:val="ListParagraph"/>
+        <w:numPr>
+          <w:ilvl w:val="3"/>
+          <w:numId w:val="1"/>
+        </w:numPr>
+        <w:bidi/>
+        <w:spacing w:after="0" w:line="360" w:lineRule="auto"/>
+        <w:rPr>
+          <w:rFonts w:ascii="Times New Roman" w:hAnsi="Times New Roman" w:cs="David"/>
+          <w:sz w:val="24"/>
+          <w:szCs w:val="24"/>
+          <w:highlight w:val="yellow"/>
+        </w:rPr>
+      </w:pPr>
+      <w:r>
+        <w:rPr>
+          <w:rFonts w:ascii="Times New Roman" w:hAnsi="Times New Roman" w:cs="David" w:hint="cs"/>
+          <w:sz w:val="24"/>
+          <w:szCs w:val="24"/>
+          <w:highlight w:val="yellow"/>
+          <w:rtl/>
+        </w:rPr>
+        <w:t xml:space="preserve">לעבור </w:t>
+      </w:r>
+      <w:proofErr w:type="spellStart"/>
+      <w:r>
+        <w:rPr>
+          <w:rFonts w:ascii="Times New Roman" w:hAnsi="Times New Roman" w:cs="David"/>
+          <w:sz w:val="24"/>
+          <w:szCs w:val="24"/>
+          <w:highlight w:val="yellow"/>
+        </w:rPr>
+        <w:t>test_weight</w:t>
+      </w:r>
+      <w:proofErr w:type="spellEnd"/>
+    </w:p>
+    <w:p>
+      <w:pPr>
+        <w:pStyle w:val="ListParagraph"/>
+        <w:numPr>
+          <w:ilvl w:val="3"/>
+          <w:numId w:val="1"/>
+        </w:numPr>
+        <w:bidi/>
+        <w:spacing w:after="0" w:line="360" w:lineRule="auto"/>
+        <w:rPr>
+          <w:rFonts w:ascii="Times New Roman" w:hAnsi="Times New Roman" w:cs="David"/>
+          <w:sz w:val="24"/>
+          <w:szCs w:val="24"/>
+        </w:rPr>
+      </w:pPr>
+      <w:r>
+        <w:rPr>
+          <w:rFonts w:ascii="Times New Roman" w:hAnsi="Times New Roman" w:cs="David" w:hint="cs"/>
+          <w:sz w:val="24"/>
+          <w:szCs w:val="24"/>
+          <w:highlight w:val="yellow"/>
+          <w:rtl/>
+        </w:rPr>
+        <w:t>לבדוק טסטים נוספים מהוואטסאפ או מהפייסבוק</w:t>
       </w:r>
     </w:p>
     <w:p>

</xml_diff>

<commit_message>
final version - submitted
</commit_message>
<xml_diff>
--- a/HW2_tasks.docx
+++ b/HW2_tasks.docx
@@ -194,7 +194,7 @@
       <w:pPr>
         <w:pStyle w:val="ListParagraph"/>
         <w:numPr>
-          <w:ilvl w:val="3"/>
+          <w:ilvl w:val="1"/>
           <w:numId w:val="1"/>
         </w:numPr>
         <w:bidi/>
@@ -203,36 +203,23 @@
           <w:rFonts w:ascii="Times New Roman" w:hAnsi="Times New Roman" w:cs="David"/>
           <w:sz w:val="24"/>
           <w:szCs w:val="24"/>
-          <w:highlight w:val="yellow"/>
-        </w:rPr>
-      </w:pPr>
-      <w:r>
-        <w:rPr>
-          <w:rFonts w:ascii="Times New Roman" w:hAnsi="Times New Roman" w:cs="David" w:hint="cs"/>
-          <w:sz w:val="24"/>
-          <w:szCs w:val="24"/>
-          <w:highlight w:val="yellow"/>
-          <w:rtl/>
-        </w:rPr>
-        <w:t xml:space="preserve">לעבור </w:t>
-      </w:r>
-      <w:proofErr w:type="spellStart"/>
-      <w:r>
-        <w:rPr>
-          <w:rFonts w:ascii="Times New Roman" w:hAnsi="Times New Roman" w:cs="David"/>
-          <w:sz w:val="24"/>
-          <w:szCs w:val="24"/>
-          <w:highlight w:val="yellow"/>
-        </w:rPr>
-        <w:t>test_weight</w:t>
-      </w:r>
-      <w:proofErr w:type="spellEnd"/>
+        </w:rPr>
+      </w:pPr>
+      <w:r>
+        <w:rPr>
+          <w:rFonts w:ascii="Times New Roman" w:hAnsi="Times New Roman" w:cs="David" w:hint="cs"/>
+          <w:sz w:val="24"/>
+          <w:szCs w:val="24"/>
+          <w:rtl/>
+        </w:rPr>
+        <w:t>יבש</w:t>
+      </w:r>
     </w:p>
     <w:p>
       <w:pPr>
         <w:pStyle w:val="ListParagraph"/>
         <w:numPr>
-          <w:ilvl w:val="3"/>
+          <w:ilvl w:val="2"/>
           <w:numId w:val="1"/>
         </w:numPr>
         <w:bidi/>
@@ -248,10 +235,34 @@
           <w:rFonts w:ascii="Times New Roman" w:hAnsi="Times New Roman" w:cs="David" w:hint="cs"/>
           <w:sz w:val="24"/>
           <w:szCs w:val="24"/>
-          <w:highlight w:val="yellow"/>
-          <w:rtl/>
-        </w:rPr>
-        <w:t>לבדוק טסטים נוספים מהוואטסאפ או מהפייסבוק</w:t>
+          <w:rtl/>
+        </w:rPr>
+        <w:t>שאלה 1 אביטל</w:t>
+      </w:r>
+    </w:p>
+    <w:p>
+      <w:pPr>
+        <w:pStyle w:val="ListParagraph"/>
+        <w:numPr>
+          <w:ilvl w:val="2"/>
+          <w:numId w:val="1"/>
+        </w:numPr>
+        <w:bidi/>
+        <w:spacing w:after="0" w:line="360" w:lineRule="auto"/>
+        <w:rPr>
+          <w:rFonts w:ascii="Times New Roman" w:hAnsi="Times New Roman" w:cs="David"/>
+          <w:sz w:val="24"/>
+          <w:szCs w:val="24"/>
+        </w:rPr>
+      </w:pPr>
+      <w:r>
+        <w:rPr>
+          <w:rFonts w:ascii="Times New Roman" w:hAnsi="Times New Roman" w:cs="David" w:hint="cs"/>
+          <w:sz w:val="24"/>
+          <w:szCs w:val="24"/>
+          <w:rtl/>
+        </w:rPr>
+        <w:t>שאלה 2 אלון</w:t>
       </w:r>
     </w:p>
     <w:p>
@@ -276,7 +287,7 @@
           <w:szCs w:val="24"/>
           <w:rtl/>
         </w:rPr>
-        <w:t>יבש</w:t>
+        <w:t>אחר</w:t>
       </w:r>
     </w:p>
     <w:p>
@@ -301,7 +312,7 @@
           <w:szCs w:val="24"/>
           <w:rtl/>
         </w:rPr>
-        <w:t>שאלה 1 אביטל</w:t>
+        <w:t>להוסיף פונקציות נוספות לטבלת הסיסקולס?</w:t>
       </w:r>
     </w:p>
     <w:p>
@@ -326,7 +337,53 @@
           <w:szCs w:val="24"/>
           <w:rtl/>
         </w:rPr>
-        <w:t>שאלה 2 אלון</w:t>
+        <w:t>משהו נוסף במבנים?</w:t>
+      </w:r>
+    </w:p>
+    <w:p>
+      <w:pPr>
+        <w:bidi/>
+        <w:spacing w:after="0" w:line="360" w:lineRule="auto"/>
+        <w:rPr>
+          <w:rFonts w:ascii="Times New Roman" w:hAnsi="Times New Roman" w:cs="David"/>
+          <w:sz w:val="24"/>
+          <w:szCs w:val="24"/>
+          <w:rtl/>
+        </w:rPr>
+      </w:pPr>
+    </w:p>
+    <w:p>
+      <w:pPr>
+        <w:pStyle w:val="ListParagraph"/>
+        <w:numPr>
+          <w:ilvl w:val="0"/>
+          <w:numId w:val="1"/>
+        </w:numPr>
+        <w:bidi/>
+        <w:spacing w:after="0" w:line="360" w:lineRule="auto"/>
+        <w:rPr>
+          <w:rFonts w:ascii="Times New Roman" w:hAnsi="Times New Roman" w:cs="David"/>
+          <w:sz w:val="24"/>
+          <w:szCs w:val="24"/>
+        </w:rPr>
+      </w:pPr>
+      <w:r>
+        <w:rPr>
+          <w:rFonts w:ascii="Times New Roman" w:hAnsi="Times New Roman" w:cs="David" w:hint="cs"/>
+          <w:sz w:val="24"/>
+          <w:szCs w:val="24"/>
+          <w:rtl/>
+        </w:rPr>
+        <w:t>קבצים ששינינו</w:t>
+      </w:r>
+      <w:r>
+        <w:rPr>
+          <w:rFonts w:ascii="Times New Roman" w:hAnsi="Times New Roman" w:cs="David" w:hint="cs"/>
+          <w:sz w:val="24"/>
+          <w:szCs w:val="24"/>
+          <w:rtl/>
+        </w:rPr>
+        <w:t xml:space="preserve"> (וצריך להגיש)</w:t>
       </w:r>
     </w:p>
     <w:p>
@@ -346,108 +403,11 @@
       </w:pPr>
       <w:r>
         <w:rPr>
-          <w:rFonts w:ascii="Times New Roman" w:hAnsi="Times New Roman" w:cs="David" w:hint="cs"/>
-          <w:sz w:val="24"/>
-          <w:szCs w:val="24"/>
-          <w:rtl/>
-        </w:rPr>
-        <w:t>אחר</w:t>
-      </w:r>
-    </w:p>
-    <w:p>
-      <w:pPr>
-        <w:pStyle w:val="ListParagraph"/>
-        <w:numPr>
-          <w:ilvl w:val="2"/>
-          <w:numId w:val="1"/>
-        </w:numPr>
-        <w:bidi/>
-        <w:spacing w:after="0" w:line="360" w:lineRule="auto"/>
-        <w:rPr>
-          <w:rFonts w:ascii="Times New Roman" w:hAnsi="Times New Roman" w:cs="David"/>
-          <w:sz w:val="24"/>
-          <w:szCs w:val="24"/>
-        </w:rPr>
-      </w:pPr>
-      <w:r>
-        <w:rPr>
-          <w:rFonts w:ascii="Times New Roman" w:hAnsi="Times New Roman" w:cs="David" w:hint="cs"/>
-          <w:sz w:val="24"/>
-          <w:szCs w:val="24"/>
-          <w:rtl/>
-        </w:rPr>
-        <w:t>להוסיף פונקציות נוספות לטבלת הסיסקולס?</w:t>
-      </w:r>
-    </w:p>
-    <w:p>
-      <w:pPr>
-        <w:pStyle w:val="ListParagraph"/>
-        <w:numPr>
-          <w:ilvl w:val="2"/>
-          <w:numId w:val="1"/>
-        </w:numPr>
-        <w:bidi/>
-        <w:spacing w:after="0" w:line="360" w:lineRule="auto"/>
-        <w:rPr>
-          <w:rFonts w:ascii="Times New Roman" w:hAnsi="Times New Roman" w:cs="David"/>
-          <w:sz w:val="24"/>
-          <w:szCs w:val="24"/>
-        </w:rPr>
-      </w:pPr>
-      <w:r>
-        <w:rPr>
-          <w:rFonts w:ascii="Times New Roman" w:hAnsi="Times New Roman" w:cs="David" w:hint="cs"/>
-          <w:sz w:val="24"/>
-          <w:szCs w:val="24"/>
-          <w:rtl/>
-        </w:rPr>
-        <w:t>משהו נוסף במבנים?</w:t>
-      </w:r>
-    </w:p>
-    <w:p>
-      <w:pPr>
-        <w:bidi/>
-        <w:spacing w:after="0" w:line="360" w:lineRule="auto"/>
-        <w:rPr>
-          <w:rFonts w:ascii="Times New Roman" w:hAnsi="Times New Roman" w:cs="David"/>
-          <w:sz w:val="24"/>
-          <w:szCs w:val="24"/>
-          <w:rtl/>
-        </w:rPr>
-      </w:pPr>
-    </w:p>
-    <w:p>
-      <w:pPr>
-        <w:pStyle w:val="ListParagraph"/>
-        <w:numPr>
-          <w:ilvl w:val="0"/>
-          <w:numId w:val="1"/>
-        </w:numPr>
-        <w:bidi/>
-        <w:spacing w:after="0" w:line="360" w:lineRule="auto"/>
-        <w:rPr>
-          <w:rFonts w:ascii="Times New Roman" w:hAnsi="Times New Roman" w:cs="David"/>
-          <w:sz w:val="24"/>
-          <w:szCs w:val="24"/>
-        </w:rPr>
-      </w:pPr>
-      <w:r>
-        <w:rPr>
-          <w:rFonts w:ascii="Times New Roman" w:hAnsi="Times New Roman" w:cs="David" w:hint="cs"/>
-          <w:sz w:val="24"/>
-          <w:szCs w:val="24"/>
-          <w:rtl/>
-        </w:rPr>
-        <w:t>קבצים ששינינו</w:t>
-      </w:r>
-      <w:r>
-        <w:rPr>
-          <w:rFonts w:ascii="Times New Roman" w:hAnsi="Times New Roman" w:cs="David" w:hint="cs"/>
-          <w:sz w:val="24"/>
-          <w:szCs w:val="24"/>
-          <w:rtl/>
-        </w:rPr>
-        <w:t xml:space="preserve"> (וצריך להגיש)</w:t>
+          <w:rFonts w:ascii="Times New Roman" w:hAnsi="Times New Roman" w:cs="David"/>
+          <w:sz w:val="24"/>
+          <w:szCs w:val="24"/>
+        </w:rPr>
+        <w:t>Sched.h</w:t>
       </w:r>
     </w:p>
     <w:p>
@@ -465,16 +425,30 @@
           <w:szCs w:val="24"/>
         </w:rPr>
       </w:pPr>
-      <w:proofErr w:type="spellStart"/>
-      <w:r>
-        <w:rPr>
-          <w:rFonts w:ascii="Times New Roman" w:hAnsi="Times New Roman" w:cs="David"/>
-          <w:sz w:val="24"/>
-          <w:szCs w:val="24"/>
-        </w:rPr>
-        <w:t>Sched.h</w:t>
-      </w:r>
-      <w:proofErr w:type="spellEnd"/>
+      <w:r>
+        <w:rPr>
+          <w:rFonts w:ascii="Times New Roman" w:hAnsi="Times New Roman" w:cs="David"/>
+          <w:sz w:val="24"/>
+          <w:szCs w:val="24"/>
+        </w:rPr>
+        <w:t>I</w:t>
+      </w:r>
+      <w:r>
+        <w:rPr>
+          <w:rFonts w:ascii="Times New Roman" w:hAnsi="Times New Roman" w:cs="David" w:hint="eastAsia"/>
+          <w:sz w:val="24"/>
+          <w:szCs w:val="24"/>
+        </w:rPr>
+        <w:t>nit</w:t>
+      </w:r>
+      <w:r>
+        <w:rPr>
+          <w:rFonts w:ascii="Times New Roman" w:hAnsi="Times New Roman" w:cs="David"/>
+          <w:sz w:val="24"/>
+          <w:szCs w:val="24"/>
+        </w:rPr>
+        <w:t>_task.h</w:t>
+      </w:r>
     </w:p>
     <w:p>
       <w:pPr>
@@ -491,32 +465,14 @@
           <w:szCs w:val="24"/>
         </w:rPr>
       </w:pPr>
-      <w:proofErr w:type="spellStart"/>
-      <w:r>
-        <w:rPr>
-          <w:rFonts w:ascii="Times New Roman" w:hAnsi="Times New Roman" w:cs="David"/>
-          <w:sz w:val="24"/>
-          <w:szCs w:val="24"/>
-        </w:rPr>
-        <w:t>I</w:t>
-      </w:r>
-      <w:r>
-        <w:rPr>
-          <w:rFonts w:ascii="Times New Roman" w:hAnsi="Times New Roman" w:cs="David" w:hint="eastAsia"/>
-          <w:sz w:val="24"/>
-          <w:szCs w:val="24"/>
-        </w:rPr>
-        <w:t>nit</w:t>
-      </w:r>
-      <w:r>
-        <w:rPr>
-          <w:rFonts w:ascii="Times New Roman" w:hAnsi="Times New Roman" w:cs="David"/>
-          <w:sz w:val="24"/>
-          <w:szCs w:val="24"/>
-        </w:rPr>
-        <w:t>_task.h</w:t>
-      </w:r>
-      <w:proofErr w:type="spellEnd"/>
+      <w:r>
+        <w:rPr>
+          <w:rFonts w:ascii="Times New Roman" w:hAnsi="Times New Roman" w:cs="David"/>
+          <w:sz w:val="24"/>
+          <w:szCs w:val="24"/>
+        </w:rPr>
+        <w:t>Hw2.c</w:t>
+      </w:r>
     </w:p>
     <w:p>
       <w:pPr>
@@ -539,7 +495,7 @@
           <w:sz w:val="24"/>
           <w:szCs w:val="24"/>
         </w:rPr>
-        <w:t>Hw2.c</w:t>
+        <w:t>Syscall_64.tbl</w:t>
       </w:r>
     </w:p>
     <w:p>
@@ -563,7 +519,7 @@
           <w:sz w:val="24"/>
           <w:szCs w:val="24"/>
         </w:rPr>
-        <w:t>Syscall_64.tbl</w:t>
+        <w:t>Syscalls.h</w:t>
       </w:r>
     </w:p>
     <w:p>
@@ -581,16 +537,14 @@
           <w:szCs w:val="24"/>
         </w:rPr>
       </w:pPr>
-      <w:proofErr w:type="spellStart"/>
-      <w:r>
-        <w:rPr>
-          <w:rFonts w:ascii="Times New Roman" w:hAnsi="Times New Roman" w:cs="David"/>
-          <w:sz w:val="24"/>
-          <w:szCs w:val="24"/>
-        </w:rPr>
-        <w:t>Syscalls.h</w:t>
-      </w:r>
-      <w:proofErr w:type="spellEnd"/>
+      <w:r>
+        <w:rPr>
+          <w:rFonts w:ascii="Times New Roman" w:hAnsi="Times New Roman" w:cs="David"/>
+          <w:sz w:val="24"/>
+          <w:szCs w:val="24"/>
+        </w:rPr>
+        <w:t>makefile</w:t>
+      </w:r>
     </w:p>
     <w:p>
       <w:pPr>
@@ -1182,47 +1136,7 @@
           <w:sz w:val="20"/>
           <w:szCs w:val="20"/>
         </w:rPr>
-        <w:t>Wrong folder and file names in the zip (including but not limited to: "</w:t>
-      </w:r>
-      <w:proofErr w:type="spellStart"/>
-      <w:r>
-        <w:rPr>
-          <w:rFonts w:ascii="Courier New" w:eastAsia="Times New Roman" w:hAnsi="Courier New" w:cs="Courier New"/>
-          <w:color w:val="000000"/>
-          <w:sz w:val="20"/>
-          <w:szCs w:val="20"/>
-        </w:rPr>
-        <w:t>makefile</w:t>
-      </w:r>
-      <w:proofErr w:type="spellEnd"/>
-      <w:r>
-        <w:rPr>
-          <w:rFonts w:ascii="Courier New" w:eastAsia="Times New Roman" w:hAnsi="Courier New" w:cs="Courier New"/>
-          <w:color w:val="000000"/>
-          <w:sz w:val="20"/>
-          <w:szCs w:val="20"/>
-        </w:rPr>
-        <w:t>" instead of "</w:t>
-      </w:r>
-      <w:proofErr w:type="spellStart"/>
-      <w:r>
-        <w:rPr>
-          <w:rFonts w:ascii="Courier New" w:eastAsia="Times New Roman" w:hAnsi="Courier New" w:cs="Courier New"/>
-          <w:color w:val="000000"/>
-          <w:sz w:val="20"/>
-          <w:szCs w:val="20"/>
-        </w:rPr>
-        <w:t>Makefile</w:t>
-      </w:r>
-      <w:proofErr w:type="spellEnd"/>
-      <w:r>
-        <w:rPr>
-          <w:rFonts w:ascii="Courier New" w:eastAsia="Times New Roman" w:hAnsi="Courier New" w:cs="Courier New"/>
-          <w:color w:val="000000"/>
-          <w:sz w:val="20"/>
-          <w:szCs w:val="20"/>
-        </w:rPr>
-        <w:t>", "Kernel" instead of "kernel")</w:t>
+        <w:t>Wrong folder and file names in the zip (including but not limited to: "makefile" instead of "Makefile", "Kernel" instead of "kernel")</w:t>
       </w:r>
     </w:p>
     <w:p>
@@ -1260,67 +1174,7 @@
           <w:sz w:val="20"/>
           <w:szCs w:val="20"/>
         </w:rPr>
-        <w:t>Wrong folder structure in the zip (including but not limited to: "include/</w:t>
-      </w:r>
-      <w:proofErr w:type="spellStart"/>
-      <w:r>
-        <w:rPr>
-          <w:rFonts w:ascii="Courier New" w:eastAsia="Times New Roman" w:hAnsi="Courier New" w:cs="Courier New"/>
-          <w:color w:val="000000"/>
-          <w:sz w:val="20"/>
-          <w:szCs w:val="20"/>
-        </w:rPr>
-        <w:t>sched.h</w:t>
-      </w:r>
-      <w:proofErr w:type="spellEnd"/>
-      <w:r>
-        <w:rPr>
-          <w:rFonts w:ascii="Courier New" w:eastAsia="Times New Roman" w:hAnsi="Courier New" w:cs="Courier New"/>
-          <w:color w:val="000000"/>
-          <w:sz w:val="20"/>
-          <w:szCs w:val="20"/>
-        </w:rPr>
-        <w:t>" instead of "include/</w:t>
-      </w:r>
-      <w:proofErr w:type="spellStart"/>
-      <w:r>
-        <w:rPr>
-          <w:rFonts w:ascii="Courier New" w:eastAsia="Times New Roman" w:hAnsi="Courier New" w:cs="Courier New"/>
-          <w:color w:val="000000"/>
-          <w:sz w:val="20"/>
-          <w:szCs w:val="20"/>
-        </w:rPr>
-        <w:t>linux</w:t>
-      </w:r>
-      <w:proofErr w:type="spellEnd"/>
-      <w:r>
-        <w:rPr>
-          <w:rFonts w:ascii="Courier New" w:eastAsia="Times New Roman" w:hAnsi="Courier New" w:cs="Courier New"/>
-          <w:color w:val="000000"/>
-          <w:sz w:val="20"/>
-          <w:szCs w:val="20"/>
-        </w:rPr>
-        <w:t>/</w:t>
-      </w:r>
-      <w:proofErr w:type="spellStart"/>
-      <w:r>
-        <w:rPr>
-          <w:rFonts w:ascii="Courier New" w:eastAsia="Times New Roman" w:hAnsi="Courier New" w:cs="Courier New"/>
-          <w:color w:val="000000"/>
-          <w:sz w:val="20"/>
-          <w:szCs w:val="20"/>
-        </w:rPr>
-        <w:t>sched.h</w:t>
-      </w:r>
-      <w:proofErr w:type="spellEnd"/>
-      <w:r>
-        <w:rPr>
-          <w:rFonts w:ascii="Courier New" w:eastAsia="Times New Roman" w:hAnsi="Courier New" w:cs="Courier New"/>
-          <w:color w:val="000000"/>
-          <w:sz w:val="20"/>
-          <w:szCs w:val="20"/>
-        </w:rPr>
-        <w:t>")</w:t>
+        <w:t>Wrong folder structure in the zip (including but not limited to: "include/sched.h" instead of "include/linux/sched.h")</w:t>
       </w:r>
     </w:p>
     <w:p>
@@ -1358,39 +1212,8 @@
           <w:sz w:val="20"/>
           <w:szCs w:val="20"/>
         </w:rPr>
-        <w:t xml:space="preserve">System calls (such as </w:t>
-      </w:r>
-      <w:proofErr w:type="spellStart"/>
-      <w:r>
-        <w:rPr>
-          <w:rFonts w:ascii="Courier New" w:eastAsia="Times New Roman" w:hAnsi="Courier New" w:cs="Courier New"/>
-          <w:color w:val="000000"/>
-          <w:sz w:val="20"/>
-          <w:szCs w:val="20"/>
-        </w:rPr>
-        <w:t>sys_hello</w:t>
-      </w:r>
-      <w:proofErr w:type="spellEnd"/>
-      <w:r>
-        <w:rPr>
-          <w:rFonts w:ascii="Courier New" w:eastAsia="Times New Roman" w:hAnsi="Courier New" w:cs="Courier New"/>
-          <w:color w:val="000000"/>
-          <w:sz w:val="20"/>
-          <w:szCs w:val="20"/>
-        </w:rPr>
-        <w:t xml:space="preserve">) defined twice in </w:t>
-      </w:r>
-      <w:proofErr w:type="spellStart"/>
-      <w:r>
-        <w:rPr>
-          <w:rFonts w:ascii="Courier New" w:eastAsia="Times New Roman" w:hAnsi="Courier New" w:cs="Courier New"/>
-          <w:color w:val="000000"/>
-          <w:sz w:val="20"/>
-          <w:szCs w:val="20"/>
-        </w:rPr>
-        <w:t>syscalls.h</w:t>
-      </w:r>
-      <w:proofErr w:type="spellEnd"/>
+        <w:t>System calls (such as sys_hello) defined twice in syscalls.h</w:t>
+      </w:r>
     </w:p>
     <w:p>
       <w:pPr>
@@ -1425,44 +1248,8 @@
         <w:rPr>
           <w:color w:val="000000"/>
         </w:rPr>
-        <w:t xml:space="preserve">Test 01 - Basic test </w:t>
-      </w:r>
-      <w:proofErr w:type="gramStart"/>
-      <w:r>
-        <w:rPr>
-          <w:color w:val="000000"/>
-        </w:rPr>
-        <w:t xml:space="preserve">for </w:t>
-      </w:r>
-      <w:proofErr w:type="spellStart"/>
-      <w:r>
-        <w:rPr>
-          <w:color w:val="000000"/>
-        </w:rPr>
-        <w:t>get</w:t>
-      </w:r>
-      <w:proofErr w:type="gramEnd"/>
-      <w:r>
-        <w:rPr>
-          <w:color w:val="000000"/>
-        </w:rPr>
-        <w:t>_total_weight</w:t>
-      </w:r>
-      <w:proofErr w:type="spellEnd"/>
-      <w:r>
-        <w:rPr>
-          <w:color w:val="000000"/>
-        </w:rPr>
-        <w:t xml:space="preserve"> and </w:t>
-      </w:r>
-      <w:proofErr w:type="spellStart"/>
-      <w:r>
-        <w:rPr>
-          <w:color w:val="000000"/>
-        </w:rPr>
-        <w:t>set_weight</w:t>
-      </w:r>
-      <w:proofErr w:type="spellEnd"/>
+        <w:t>Test 01 - Basic test for get_total_weight and set_weight</w:t>
+      </w:r>
     </w:p>
     <w:p>
       <w:pPr>
@@ -1489,21 +1276,7 @@
         <w:rPr>
           <w:color w:val="000000"/>
         </w:rPr>
-        <w:t xml:space="preserve">Test 03 - Test </w:t>
-      </w:r>
-      <w:proofErr w:type="spellStart"/>
-      <w:r>
-        <w:rPr>
-          <w:color w:val="000000"/>
-        </w:rPr>
-        <w:t>set_weight</w:t>
-      </w:r>
-      <w:proofErr w:type="spellEnd"/>
-      <w:r>
-        <w:rPr>
-          <w:color w:val="000000"/>
-        </w:rPr>
-        <w:t xml:space="preserve"> for parent and child</w:t>
+        <w:t>Test 03 - Test set_weight for parent and child</w:t>
       </w:r>
     </w:p>
     <w:p>
@@ -1517,30 +1290,8 @@
         <w:rPr>
           <w:color w:val="000000"/>
         </w:rPr>
-        <w:t xml:space="preserve">Test 04 - Advanced test </w:t>
-      </w:r>
-      <w:proofErr w:type="gramStart"/>
-      <w:r>
-        <w:rPr>
-          <w:color w:val="000000"/>
-        </w:rPr>
-        <w:t xml:space="preserve">for </w:t>
-      </w:r>
-      <w:proofErr w:type="spellStart"/>
-      <w:r>
-        <w:rPr>
-          <w:color w:val="000000"/>
-        </w:rPr>
-        <w:t>get</w:t>
-      </w:r>
-      <w:proofErr w:type="gramEnd"/>
-      <w:r>
-        <w:rPr>
-          <w:color w:val="000000"/>
-        </w:rPr>
-        <w:t>_total_weight</w:t>
-      </w:r>
-      <w:proofErr w:type="spellEnd"/>
+        <w:t>Test 04 - Advanced test for get_total_weight</w:t>
+      </w:r>
     </w:p>
     <w:p>
       <w:pPr>
@@ -1553,30 +1304,8 @@
         <w:rPr>
           <w:color w:val="000000"/>
         </w:rPr>
-        <w:t xml:space="preserve">Test 05 - Advanced test </w:t>
-      </w:r>
-      <w:proofErr w:type="gramStart"/>
-      <w:r>
-        <w:rPr>
-          <w:color w:val="000000"/>
-        </w:rPr>
-        <w:t xml:space="preserve">for </w:t>
-      </w:r>
-      <w:proofErr w:type="spellStart"/>
-      <w:r>
-        <w:rPr>
-          <w:color w:val="000000"/>
-        </w:rPr>
-        <w:t>get</w:t>
-      </w:r>
-      <w:proofErr w:type="gramEnd"/>
-      <w:r>
-        <w:rPr>
-          <w:color w:val="000000"/>
-        </w:rPr>
-        <w:t>_total_weight</w:t>
-      </w:r>
-      <w:proofErr w:type="spellEnd"/>
+        <w:t>Test 05 - Advanced test for get_total_weight</w:t>
+      </w:r>
     </w:p>
     <w:p>
       <w:pPr>
@@ -1589,30 +1318,8 @@
         <w:rPr>
           <w:color w:val="000000"/>
         </w:rPr>
-        <w:t xml:space="preserve">Test 06 - Basic test </w:t>
-      </w:r>
-      <w:proofErr w:type="gramStart"/>
-      <w:r>
-        <w:rPr>
-          <w:color w:val="000000"/>
-        </w:rPr>
-        <w:t xml:space="preserve">for </w:t>
-      </w:r>
-      <w:proofErr w:type="spellStart"/>
-      <w:r>
-        <w:rPr>
-          <w:color w:val="000000"/>
-        </w:rPr>
-        <w:t>get</w:t>
-      </w:r>
-      <w:proofErr w:type="gramEnd"/>
-      <w:r>
-        <w:rPr>
-          <w:color w:val="000000"/>
-        </w:rPr>
-        <w:t>_heaviest_child</w:t>
-      </w:r>
-      <w:proofErr w:type="spellEnd"/>
+        <w:t>Test 06 - Basic test for get_heaviest_child</w:t>
+      </w:r>
     </w:p>
     <w:p>
       <w:pPr>
@@ -1625,30 +1332,8 @@
         <w:rPr>
           <w:color w:val="000000"/>
         </w:rPr>
-        <w:t xml:space="preserve">Test 07 - Advanced test </w:t>
-      </w:r>
-      <w:proofErr w:type="gramStart"/>
-      <w:r>
-        <w:rPr>
-          <w:color w:val="000000"/>
-        </w:rPr>
-        <w:t xml:space="preserve">for </w:t>
-      </w:r>
-      <w:proofErr w:type="spellStart"/>
-      <w:r>
-        <w:rPr>
-          <w:color w:val="000000"/>
-        </w:rPr>
-        <w:t>get</w:t>
-      </w:r>
-      <w:proofErr w:type="gramEnd"/>
-      <w:r>
-        <w:rPr>
-          <w:color w:val="000000"/>
-        </w:rPr>
-        <w:t>_heaviest_child</w:t>
-      </w:r>
-      <w:proofErr w:type="spellEnd"/>
+        <w:t>Test 07 - Advanced test for get_heaviest_child</w:t>
+      </w:r>
     </w:p>
     <w:p>
       <w:pPr>
@@ -1661,16 +1346,8 @@
         <w:rPr>
           <w:color w:val="000000"/>
         </w:rPr>
-        <w:t xml:space="preserve">Test 08 - Errors test for </w:t>
-      </w:r>
-      <w:proofErr w:type="spellStart"/>
-      <w:r>
-        <w:rPr>
-          <w:color w:val="000000"/>
-        </w:rPr>
-        <w:t>set_weight</w:t>
-      </w:r>
-      <w:proofErr w:type="spellEnd"/>
+        <w:t>Test 08 - Errors test for set_weight</w:t>
+      </w:r>
     </w:p>
     <w:p>
       <w:pPr>
@@ -1683,30 +1360,8 @@
         <w:rPr>
           <w:color w:val="000000"/>
         </w:rPr>
-        <w:t xml:space="preserve">Test 09 - </w:t>
-      </w:r>
-      <w:proofErr w:type="gramStart"/>
-      <w:r>
-        <w:rPr>
-          <w:color w:val="000000"/>
-        </w:rPr>
-        <w:t>Errors</w:t>
-      </w:r>
-      <w:proofErr w:type="gramEnd"/>
-      <w:r>
-        <w:rPr>
-          <w:color w:val="000000"/>
-        </w:rPr>
-        <w:t xml:space="preserve"> test for </w:t>
-      </w:r>
-      <w:proofErr w:type="spellStart"/>
-      <w:r>
-        <w:rPr>
-          <w:color w:val="000000"/>
-        </w:rPr>
-        <w:t>get_heaviest_child</w:t>
-      </w:r>
-      <w:proofErr w:type="spellEnd"/>
+        <w:t>Test 09 - Errors test for get_heaviest_child</w:t>
+      </w:r>
     </w:p>
     <w:p>
       <w:pPr>
@@ -1719,30 +1374,8 @@
         <w:rPr>
           <w:color w:val="000000"/>
         </w:rPr>
-        <w:t xml:space="preserve">Test 10 - Advanced test </w:t>
-      </w:r>
-      <w:proofErr w:type="gramStart"/>
-      <w:r>
-        <w:rPr>
-          <w:color w:val="000000"/>
-        </w:rPr>
-        <w:t xml:space="preserve">for </w:t>
-      </w:r>
-      <w:proofErr w:type="spellStart"/>
-      <w:r>
-        <w:rPr>
-          <w:color w:val="000000"/>
-        </w:rPr>
-        <w:t>get</w:t>
-      </w:r>
-      <w:proofErr w:type="gramEnd"/>
-      <w:r>
-        <w:rPr>
-          <w:color w:val="000000"/>
-        </w:rPr>
-        <w:t>_total_weight</w:t>
-      </w:r>
-      <w:proofErr w:type="spellEnd"/>
+        <w:t>Test 10 - Advanced test for get_total_weight</w:t>
+      </w:r>
     </w:p>
     <w:p>
       <w:pPr>

</xml_diff>